<commit_message>
Update violation notice template to include 'combadd' field and improve formatting
</commit_message>
<xml_diff>
--- a/CiviCodeAPI/templates/violation_notice_template.docx
+++ b/CiviCodeAPI/templates/violation_notice_template.docx
@@ -6,13 +6,13 @@
       <w:pPr>
         <w:spacing w:after="0" w:line="256" w:lineRule="auto"/>
         <w:rPr>
-          <w:rFonts w:ascii="Times New Roman" w:eastAsia="Calibri" w:hAnsi="Times New Roman" w:cs="Times New Roman"/>
+          <w:rFonts w:ascii="Times New Roman" w:hAnsi="Times New Roman" w:eastAsia="Calibri" w:cs="Times New Roman"/>
           <w:b/>
           <w:highlight w:val="yellow"/>
         </w:rPr>
         <w:sectPr>
           <w:headerReference w:type="default" r:id="rId7"/>
-          <w:pgSz w:w="12240" w:h="15840"/>
+          <w:pgSz w:w="12240" w:h="15840" w:orient="portrait"/>
           <w:pgMar w:top="720" w:right="720" w:bottom="720" w:left="720" w:header="720" w:footer="720" w:gutter="0"/>
           <w:cols w:space="720"/>
           <w:docGrid w:linePitch="360"/>
@@ -23,63 +23,106 @@
     <w:p>
       <w:pPr>
         <w:spacing w:after="0" w:line="256" w:lineRule="auto"/>
-        <w:rPr>
-          <w:rFonts w:ascii="Times New Roman" w:eastAsia="Calibri" w:hAnsi="Times New Roman" w:cs="Times New Roman"/>
-        </w:rPr>
-      </w:pPr>
-      <w:r>
-        <w:t>The Premise in Violation:</w:t>
-        <w:tab/>
-      </w:r>
-    </w:p>
-    <w:p>
-      <w:pPr>
-        <w:spacing w:after="0" w:line="256" w:lineRule="auto"/>
-        <w:rPr>
-          <w:rFonts w:ascii="Times New Roman" w:eastAsia="Calibri" w:hAnsi="Times New Roman" w:cs="Times New Roman"/>
-        </w:rPr>
-      </w:pPr>
-      <w:r>
-        <w:t>Issue Date: {{ today }}</w:t>
-      </w:r>
-    </w:p>
-    <w:p>
-      <w:pPr>
-        <w:spacing w:after="0" w:line="256" w:lineRule="auto"/>
-        <w:rPr>
-          <w:rFonts w:ascii="Times New Roman" w:eastAsia="Calibri" w:hAnsi="Times New Roman" w:cs="Times New Roman"/>
+      </w:pPr>
+    </w:p>
+    <w:p>
+      <w:pPr>
+        <w:spacing w:after="0" w:line="256" w:lineRule="auto"/>
+      </w:pPr>
+    </w:p>
+    <w:p>
+      <w:pPr>
+        <w:spacing w:after="0" w:line="256" w:lineRule="auto"/>
+      </w:pPr>
+    </w:p>
+    <w:p>
+      <w:pPr>
+        <w:spacing w:after="0" w:line="256" w:lineRule="auto"/>
+      </w:pPr>
+    </w:p>
+    <w:p>
+      <w:pPr>
+        <w:spacing w:after="0" w:line="256" w:lineRule="auto"/>
+        <w:rPr>
+          <w:rFonts w:ascii="Times New Roman" w:hAnsi="Times New Roman" w:eastAsia="Calibri" w:cs="Times New Roman"/>
+        </w:rPr>
+      </w:pPr>
+      <w:r>
+        <w:rPr/>
+        <w:t xml:space="preserve">Issue Date: </w:t>
+      </w:r>
+      <w:r>
+        <w:rPr/>
+        <w:t>{{ today</w:t>
+      </w:r>
+      <w:r>
+        <w:rPr/>
+        <w:t xml:space="preserve"> }}</w:t>
+      </w:r>
+    </w:p>
+    <w:p>
+      <w:pPr>
+        <w:spacing w:after="0" w:line="256" w:lineRule="auto"/>
+        <w:rPr>
+          <w:rFonts w:ascii="Times New Roman" w:hAnsi="Times New Roman" w:eastAsia="Calibri" w:cs="Times New Roman"/>
         </w:rPr>
         <w:sectPr>
           <w:type w:val="continuous"/>
-          <w:pgSz w:w="12240" w:h="15840"/>
+          <w:pgSz w:w="12240" w:h="15840" w:orient="portrait"/>
           <w:pgMar w:top="720" w:right="720" w:bottom="720" w:left="720" w:header="720" w:footer="720" w:gutter="0"/>
-          <w:cols w:num="2" w:space="720"/>
+          <w:cols w:space="720" w:num="2"/>
           <w:docGrid w:linePitch="360"/>
         </w:sectPr>
       </w:pPr>
       <w:r/>
     </w:p>
-    <w:bookmarkStart w:id="0" w:name="_Hlk129786809"/>
-    <w:p>
-      <w:pPr>
-        <w:spacing w:after="0" w:line="256" w:lineRule="auto"/>
-        <w:rPr>
-          <w:rFonts w:ascii="Times New Roman" w:eastAsia="Calibri" w:hAnsi="Times New Roman" w:cs="Times New Roman"/>
-        </w:rPr>
-      </w:pPr>
-      <w:r>
-        <w:t>{{ combadd }}</w:t>
-      </w:r>
-    </w:p>
-    <w:p>
-      <w:pPr>
-        <w:spacing w:after="0" w:line="256" w:lineRule="auto"/>
-        <w:rPr>
-          <w:rFonts w:ascii="Times New Roman" w:eastAsia="Calibri" w:hAnsi="Times New Roman" w:cs="Times New Roman"/>
-        </w:rPr>
-      </w:pPr>
-      <w:r>
-        <w:t>Riverdale Park MD, {{ premisezip }}</w:t>
+    <w:bookmarkStart w:name="_Hlk129786809" w:id="0"/>
+    <w:p w14:noSpellErr="1">
+      <w:pPr>
+        <w:spacing w:after="0" w:line="256" w:lineRule="auto"/>
+        <w:rPr>
+          <w:rFonts w:ascii="Times New Roman" w:hAnsi="Times New Roman" w:eastAsia="Calibri" w:cs="Times New Roman"/>
+        </w:rPr>
+      </w:pPr>
+      <w:r>
+        <w:rPr/>
+        <w:t>The Premise in Violation:</w:t>
+      </w:r>
+      <w:r>
+        <w:tab/>
+      </w:r>
+    </w:p>
+    <w:p>
+      <w:pPr>
+        <w:spacing w:after="0" w:line="256" w:lineRule="auto"/>
+        <w:rPr>
+          <w:rFonts w:ascii="Times New Roman" w:hAnsi="Times New Roman" w:eastAsia="Calibri" w:cs="Times New Roman"/>
+        </w:rPr>
+      </w:pPr>
+      <w:r>
+        <w:rPr/>
+        <w:t xml:space="preserve">{{ </w:t>
+      </w:r>
+      <w:r>
+        <w:rPr/>
+        <w:t>combadd</w:t>
+      </w:r>
+      <w:r>
+        <w:rPr/>
+        <w:t xml:space="preserve"> }}</w:t>
+      </w:r>
+    </w:p>
+    <w:p>
+      <w:pPr>
+        <w:spacing w:after="0" w:line="256" w:lineRule="auto"/>
+      </w:pPr>
+      <w:r>
+        <w:rPr/>
+        <w:t xml:space="preserve">Riverdale Park MD, </w:t>
+      </w:r>
+      <w:r>
+        <w:rPr/>
+        <w:t>20737</w:t>
       </w:r>
     </w:p>
     <w:bookmarkEnd w:id="0"/>
@@ -87,13 +130,13 @@
       <w:pPr>
         <w:spacing w:after="0" w:line="256" w:lineRule="auto"/>
         <w:rPr>
-          <w:rFonts w:ascii="Times New Roman" w:eastAsia="Calibri" w:hAnsi="Times New Roman" w:cs="Times New Roman"/>
+          <w:rFonts w:ascii="Times New Roman" w:hAnsi="Times New Roman" w:eastAsia="Calibri" w:cs="Times New Roman"/>
           <w:b/>
           <w:bCs/>
         </w:rPr>
         <w:sectPr>
           <w:type w:val="continuous"/>
-          <w:pgSz w:w="12240" w:h="15840"/>
+          <w:pgSz w:w="12240" w:h="15840" w:orient="portrait"/>
           <w:pgMar w:top="720" w:right="720" w:bottom="720" w:left="720" w:header="720" w:footer="720" w:gutter="0"/>
           <w:cols w:space="720"/>
           <w:docGrid w:linePitch="360"/>
@@ -105,7 +148,7 @@
       <w:pPr>
         <w:spacing w:after="0" w:line="256" w:lineRule="auto"/>
         <w:rPr>
-          <w:rFonts w:ascii="Times New Roman" w:eastAsia="Calibri" w:hAnsi="Times New Roman" w:cs="Times New Roman"/>
+          <w:rFonts w:ascii="Times New Roman" w:hAnsi="Times New Roman" w:eastAsia="Calibri" w:cs="Times New Roman"/>
           <w:b/>
           <w:bCs/>
         </w:rPr>
@@ -116,16 +159,16 @@
       <w:pPr>
         <w:spacing w:after="0" w:line="256" w:lineRule="auto"/>
         <w:rPr>
-          <w:rFonts w:ascii="Times New Roman" w:eastAsia="Calibri" w:hAnsi="Times New Roman" w:cs="Times New Roman"/>
+          <w:rFonts w:ascii="Times New Roman" w:hAnsi="Times New Roman" w:eastAsia="Calibri" w:cs="Times New Roman"/>
           <w:b/>
           <w:bCs/>
           <w:highlight w:val="yellow"/>
         </w:rPr>
         <w:sectPr>
           <w:type w:val="continuous"/>
-          <w:pgSz w:w="12240" w:h="15840"/>
+          <w:pgSz w:w="12240" w:h="15840" w:orient="portrait"/>
           <w:pgMar w:top="1440" w:right="1440" w:bottom="1440" w:left="1440" w:header="720" w:footer="720" w:gutter="0"/>
-          <w:cols w:num="2" w:space="720"/>
+          <w:cols w:space="720" w:num="2"/>
           <w:docGrid w:linePitch="360"/>
         </w:sectPr>
       </w:pPr>
@@ -135,7 +178,7 @@
       <w:pPr>
         <w:spacing w:after="0" w:line="256" w:lineRule="auto"/>
         <w:rPr>
-          <w:rFonts w:ascii="Times New Roman" w:eastAsia="Calibri" w:hAnsi="Times New Roman" w:cs="Times New Roman"/>
+          <w:rFonts w:ascii="Times New Roman" w:hAnsi="Times New Roman" w:eastAsia="Calibri" w:cs="Times New Roman"/>
           <w:b/>
           <w:bCs/>
         </w:rPr>
@@ -148,7 +191,7 @@
       <w:pPr>
         <w:spacing w:after="0" w:line="256" w:lineRule="auto"/>
         <w:rPr>
-          <w:rFonts w:ascii="Times New Roman" w:eastAsia="Calibri" w:hAnsi="Times New Roman" w:cs="Times New Roman"/>
+          <w:rFonts w:ascii="Times New Roman" w:hAnsi="Times New Roman" w:eastAsia="Calibri" w:cs="Times New Roman"/>
         </w:rPr>
       </w:pPr>
       <w:r>
@@ -159,7 +202,7 @@
       <w:pPr>
         <w:spacing w:after="0" w:line="256" w:lineRule="auto"/>
         <w:rPr>
-          <w:rFonts w:ascii="Times New Roman" w:eastAsia="Calibri" w:hAnsi="Times New Roman" w:cs="Times New Roman"/>
+          <w:rFonts w:ascii="Times New Roman" w:hAnsi="Times New Roman" w:eastAsia="Calibri" w:cs="Times New Roman"/>
         </w:rPr>
       </w:pPr>
       <w:r>
@@ -170,15 +213,25 @@
       <w:pPr>
         <w:spacing w:after="0" w:line="256" w:lineRule="auto"/>
         <w:rPr>
-          <w:rFonts w:ascii="Times New Roman" w:eastAsia="Calibri" w:hAnsi="Times New Roman" w:cs="Times New Roman"/>
+          <w:rFonts w:ascii="Times New Roman" w:hAnsi="Times New Roman" w:eastAsia="Calibri" w:cs="Times New Roman"/>
         </w:rPr>
       </w:pPr>
       <w:r>
         <w:t>{{ ownercity }}, {{ ownerstate }} {{ ownerzip }}</w:t>
+      </w:r>
+      <w:r>
         <w:tab/>
+      </w:r>
+      <w:r>
         <w:tab/>
+      </w:r>
+      <w:r>
         <w:tab/>
+      </w:r>
+      <w:r>
         <w:tab/>
+      </w:r>
+      <w:r>
         <w:tab/>
       </w:r>
     </w:p>
@@ -186,13 +239,19 @@
       <w:pPr>
         <w:spacing w:after="0" w:line="256" w:lineRule="auto"/>
         <w:rPr>
-          <w:rFonts w:ascii="Times New Roman" w:eastAsia="Calibri" w:hAnsi="Times New Roman" w:cs="Times New Roman"/>
+          <w:rFonts w:ascii="Times New Roman" w:hAnsi="Times New Roman" w:eastAsia="Calibri" w:cs="Times New Roman"/>
         </w:rPr>
       </w:pPr>
       <w:r>
         <w:tab/>
+      </w:r>
+      <w:r>
         <w:tab/>
+      </w:r>
+      <w:r>
         <w:tab/>
+      </w:r>
+      <w:r>
         <w:tab/>
       </w:r>
     </w:p>
@@ -200,7 +259,7 @@
       <w:pPr>
         <w:spacing w:after="0" w:line="256" w:lineRule="auto"/>
         <w:rPr>
-          <w:rFonts w:ascii="Times New Roman" w:eastAsia="Calibri" w:hAnsi="Times New Roman" w:cs="Times New Roman"/>
+          <w:rFonts w:ascii="Times New Roman" w:hAnsi="Times New Roman" w:eastAsia="Calibri" w:cs="Times New Roman"/>
         </w:rPr>
       </w:pPr>
       <w:r>
@@ -211,7 +270,7 @@
       <w:pPr>
         <w:spacing w:after="0" w:line="256" w:lineRule="auto"/>
         <w:rPr>
-          <w:rFonts w:ascii="Times New Roman" w:eastAsia="Calibri" w:hAnsi="Times New Roman" w:cs="Times New Roman"/>
+          <w:rFonts w:ascii="Times New Roman" w:hAnsi="Times New Roman" w:eastAsia="Calibri" w:cs="Times New Roman"/>
         </w:rPr>
       </w:pPr>
       <w:r>
@@ -222,7 +281,7 @@
       <w:pPr>
         <w:spacing w:line="256" w:lineRule="auto"/>
         <w:rPr>
-          <w:rFonts w:ascii="Times New Roman" w:eastAsia="Calibri" w:hAnsi="Times New Roman" w:cs="Times New Roman"/>
+          <w:rFonts w:ascii="Times New Roman" w:hAnsi="Times New Roman" w:eastAsia="Calibri" w:cs="Times New Roman"/>
         </w:rPr>
       </w:pPr>
       <w:r>
@@ -239,7 +298,7 @@
         <w:spacing w:line="256" w:lineRule="auto"/>
         <w:ind w:left="720"/>
         <w:rPr>
-          <w:rFonts w:ascii="Times New Roman" w:eastAsia="Calibri" w:hAnsi="Times New Roman" w:cs="Times New Roman"/>
+          <w:rFonts w:ascii="Times New Roman" w:hAnsi="Times New Roman" w:eastAsia="Calibri" w:cs="Times New Roman"/>
           <w:b/>
           <w:bCs/>
           <w:lang w:val="fr-FR"/>
@@ -254,7 +313,7 @@
         <w:pStyle w:val="ListParagraph"/>
         <w:spacing w:line="256" w:lineRule="auto"/>
         <w:rPr>
-          <w:rFonts w:ascii="Times New Roman" w:eastAsia="Calibri" w:hAnsi="Times New Roman" w:cs="Times New Roman"/>
+          <w:rFonts w:ascii="Times New Roman" w:hAnsi="Times New Roman" w:eastAsia="Calibri" w:cs="Times New Roman"/>
           <w:b/>
           <w:bCs/>
           <w:lang w:val="fr-FR"/>
@@ -269,7 +328,7 @@
         <w:spacing w:line="256" w:lineRule="auto"/>
         <w:ind w:left="720"/>
         <w:rPr>
-          <w:rFonts w:ascii="Times New Roman" w:eastAsia="Calibri" w:hAnsi="Times New Roman" w:cs="Times New Roman"/>
+          <w:rFonts w:ascii="Times New Roman" w:hAnsi="Times New Roman" w:eastAsia="Calibri" w:cs="Times New Roman"/>
           <w:b/>
           <w:bCs/>
           <w:lang w:val="fr-FR"/>
@@ -283,7 +342,7 @@
       <w:pPr>
         <w:spacing w:line="256" w:lineRule="auto"/>
         <w:rPr>
-          <w:rFonts w:ascii="Times New Roman" w:eastAsia="Calibri" w:hAnsi="Times New Roman" w:cs="Times New Roman"/>
+          <w:rFonts w:ascii="Times New Roman" w:hAnsi="Times New Roman" w:eastAsia="Calibri" w:cs="Times New Roman"/>
           <w:bCs/>
           <w:lang w:val="fr-FR"/>
         </w:rPr>
@@ -296,7 +355,7 @@
       <w:pPr>
         <w:spacing w:after="0" w:line="240" w:lineRule="auto"/>
         <w:rPr>
-          <w:rFonts w:ascii="Times New Roman" w:eastAsia="Calibri" w:hAnsi="Times New Roman" w:cs="Times New Roman"/>
+          <w:rFonts w:ascii="Times New Roman" w:hAnsi="Times New Roman" w:eastAsia="Calibri" w:cs="Times New Roman"/>
           <w:color w:val="000000"/>
           <w:sz w:val="20"/>
           <w:szCs w:val="20"/>
@@ -310,7 +369,7 @@
         <w:spacing w:after="0" w:line="256" w:lineRule="auto"/>
         <w:jc w:val="both"/>
         <w:rPr>
-          <w:rFonts w:ascii="Times New Roman" w:eastAsia="Calibri" w:hAnsi="Times New Roman" w:cs="Times New Roman"/>
+          <w:rFonts w:ascii="Times New Roman" w:hAnsi="Times New Roman" w:eastAsia="Calibri" w:cs="Times New Roman"/>
         </w:rPr>
       </w:pPr>
       <w:r>
@@ -322,7 +381,7 @@
         <w:spacing w:after="0" w:line="256" w:lineRule="auto"/>
         <w:jc w:val="both"/>
         <w:rPr>
-          <w:rFonts w:ascii="Times New Roman" w:eastAsia="Calibri" w:hAnsi="Times New Roman" w:cs="Times New Roman"/>
+          <w:rFonts w:ascii="Times New Roman" w:hAnsi="Times New Roman" w:eastAsia="Calibri" w:cs="Times New Roman"/>
         </w:rPr>
       </w:pPr>
       <w:r/>
@@ -332,7 +391,7 @@
         <w:spacing w:after="0" w:line="256" w:lineRule="auto"/>
         <w:jc w:val="both"/>
         <w:rPr>
-          <w:rFonts w:ascii="Times New Roman" w:eastAsia="Calibri" w:hAnsi="Times New Roman" w:cs="Times New Roman"/>
+          <w:rFonts w:ascii="Times New Roman" w:hAnsi="Times New Roman" w:eastAsia="Calibri" w:cs="Times New Roman"/>
           <w:sz w:val="24"/>
           <w:szCs w:val="24"/>
         </w:rPr>
@@ -349,7 +408,7 @@
         <w:spacing w:after="0" w:line="256" w:lineRule="auto"/>
         <w:jc w:val="both"/>
         <w:rPr>
-          <w:rFonts w:ascii="Rage Italic" w:eastAsia="Calibri" w:hAnsi="Rage Italic" w:cs="Times New Roman"/>
+          <w:rFonts w:ascii="Rage Italic" w:hAnsi="Rage Italic" w:eastAsia="Calibri" w:cs="Times New Roman"/>
           <w:sz w:val="32"/>
           <w:szCs w:val="32"/>
         </w:rPr>
@@ -366,11 +425,26 @@
         <w:spacing w:after="0" w:line="256" w:lineRule="auto"/>
         <w:jc w:val="both"/>
         <w:rPr>
-          <w:rFonts w:ascii="Times New Roman" w:eastAsia="Calibri" w:hAnsi="Times New Roman" w:cs="Times New Roman"/>
-        </w:rPr>
-      </w:pPr>
-      <w:r>
-        <w:t>{{ username }}</w:t>
+          <w:rFonts w:ascii="Rage Italic" w:hAnsi="Rage Italic" w:eastAsia="Rage Italic" w:cs="Rage Italic"/>
+          <w:sz w:val="32"/>
+          <w:szCs w:val="32"/>
+        </w:rPr>
+      </w:pPr>
+      <w:r>
+        <w:rPr>
+          <w:rFonts w:ascii="Rage Italic" w:hAnsi="Rage Italic" w:eastAsia="Rage Italic" w:cs="Rage Italic"/>
+          <w:sz w:val="32"/>
+          <w:szCs w:val="32"/>
+        </w:rPr>
+        <w:t>{{ username</w:t>
+      </w:r>
+      <w:r>
+        <w:rPr>
+          <w:rFonts w:ascii="Rage Italic" w:hAnsi="Rage Italic" w:eastAsia="Rage Italic" w:cs="Rage Italic"/>
+          <w:sz w:val="32"/>
+          <w:szCs w:val="32"/>
+        </w:rPr>
+        <w:t xml:space="preserve"> }}</w:t>
       </w:r>
     </w:p>
     <w:p>
@@ -378,7 +452,7 @@
         <w:spacing w:after="0" w:line="256" w:lineRule="auto"/>
         <w:jc w:val="both"/>
         <w:rPr>
-          <w:rFonts w:ascii="Times New Roman" w:eastAsia="Calibri" w:hAnsi="Times New Roman" w:cs="Times New Roman"/>
+          <w:rFonts w:ascii="Times New Roman" w:hAnsi="Times New Roman" w:eastAsia="Calibri" w:cs="Times New Roman"/>
         </w:rPr>
       </w:pPr>
       <w:r>
@@ -390,7 +464,7 @@
         <w:spacing w:after="0" w:line="256" w:lineRule="auto"/>
         <w:jc w:val="both"/>
         <w:rPr>
-          <w:rFonts w:ascii="Times New Roman" w:eastAsia="Calibri" w:hAnsi="Times New Roman" w:cs="Times New Roman"/>
+          <w:rFonts w:ascii="Times New Roman" w:hAnsi="Times New Roman" w:eastAsia="Calibri" w:cs="Times New Roman"/>
         </w:rPr>
       </w:pPr>
       <w:r/>
@@ -400,7 +474,7 @@
         <w:spacing w:after="0" w:line="256" w:lineRule="auto"/>
         <w:jc w:val="both"/>
         <w:rPr>
-          <w:rFonts w:ascii="Times New Roman" w:eastAsia="Calibri" w:hAnsi="Times New Roman" w:cs="Times New Roman"/>
+          <w:rFonts w:ascii="Times New Roman" w:hAnsi="Times New Roman" w:eastAsia="Calibri" w:cs="Times New Roman"/>
           <w:sz w:val="20"/>
           <w:szCs w:val="20"/>
         </w:rPr>
@@ -414,7 +488,7 @@
         <w:spacing w:after="0" w:line="256" w:lineRule="auto"/>
         <w:jc w:val="both"/>
         <w:rPr>
-          <w:rFonts w:ascii="Times New Roman" w:eastAsia="Calibri" w:hAnsi="Times New Roman" w:cs="Times New Roman"/>
+          <w:rFonts w:ascii="Times New Roman" w:hAnsi="Times New Roman" w:eastAsia="Calibri" w:cs="Times New Roman"/>
           <w:sz w:val="20"/>
           <w:szCs w:val="20"/>
         </w:rPr>
@@ -426,7 +500,7 @@
         <w:spacing w:after="0" w:line="256" w:lineRule="auto"/>
         <w:jc w:val="both"/>
         <w:rPr>
-          <w:rFonts w:ascii="Times New Roman" w:eastAsia="Calibri" w:hAnsi="Times New Roman" w:cs="Times New Roman"/>
+          <w:rFonts w:ascii="Times New Roman" w:hAnsi="Times New Roman" w:eastAsia="Calibri" w:cs="Times New Roman"/>
           <w:sz w:val="20"/>
           <w:szCs w:val="20"/>
         </w:rPr>
@@ -440,7 +514,7 @@
     </w:p>
     <w:sectPr>
       <w:type w:val="continuous"/>
-      <w:pgSz w:w="12240" w:h="15840"/>
+      <w:pgSz w:w="12240" w:h="15840" w:orient="portrait"/>
       <w:pgMar w:top="720" w:right="720" w:bottom="720" w:left="720" w:header="720" w:footer="720" w:gutter="0"/>
       <w:cols w:space="720"/>
       <w:docGrid w:linePitch="360"/>
@@ -521,7 +595,7 @@
     </w:pPr>
     <w:r>
       <w:rPr>
-        <w:rFonts w:ascii="Angsana New" w:hAnsi="Angsana New" w:cs="Angsana New" w:hint="cs"/>
+        <w:rFonts w:hint="cs" w:ascii="Angsana New" w:hAnsi="Angsana New" w:cs="Angsana New"/>
         <w:sz w:val="72"/>
         <w:szCs w:val="72"/>
         <w14:textOutline w14:w="9525" w14:cap="rnd" w14:cmpd="sng" w14:algn="ctr">
@@ -541,12 +615,12 @@
       <w:tblW w:w="10725" w:type="dxa"/>
       <w:tblCellSpacing w:w="56" w:type="dxa"/>
       <w:tblBorders>
-        <w:top w:val="none" w:sz="0" w:space="0" w:color="auto"/>
-        <w:left w:val="none" w:sz="0" w:space="0" w:color="auto"/>
-        <w:bottom w:val="none" w:sz="0" w:space="0" w:color="auto"/>
-        <w:right w:val="none" w:sz="0" w:space="0" w:color="auto"/>
-        <w:insideH w:val="none" w:sz="0" w:space="0" w:color="auto"/>
-        <w:insideV w:val="none" w:sz="0" w:space="0" w:color="auto"/>
+        <w:top w:val="none" w:color="auto" w:sz="0" w:space="0"/>
+        <w:left w:val="none" w:color="auto" w:sz="0" w:space="0"/>
+        <w:bottom w:val="none" w:color="auto" w:sz="0" w:space="0"/>
+        <w:right w:val="none" w:color="auto" w:sz="0" w:space="0"/>
+        <w:insideH w:val="none" w:color="auto" w:sz="0" w:space="0"/>
+        <w:insideV w:val="none" w:color="auto" w:sz="0" w:space="0"/>
       </w:tblBorders>
       <w:tblCellMar>
         <w:left w:w="0" w:type="dxa"/>
@@ -846,11 +920,11 @@
 </file>
 
 <file path=word/styles.xml><?xml version="1.0" encoding="utf-8"?>
-<w:styles xmlns:mc="http://schemas.openxmlformats.org/markup-compatibility/2006" xmlns:r="http://schemas.openxmlformats.org/officeDocument/2006/relationships" xmlns:w="http://schemas.openxmlformats.org/wordprocessingml/2006/main" xmlns:w14="http://schemas.microsoft.com/office/word/2010/wordml" xmlns:w15="http://schemas.microsoft.com/office/word/2012/wordml" xmlns:w16cex="http://schemas.microsoft.com/office/word/2018/wordml/cex" xmlns:w16cid="http://schemas.microsoft.com/office/word/2016/wordml/cid" xmlns:w16="http://schemas.microsoft.com/office/word/2018/wordml" xmlns:w16sdtdh="http://schemas.microsoft.com/office/word/2020/wordml/sdtdatahash" xmlns:w16se="http://schemas.microsoft.com/office/word/2015/wordml/symex" mc:Ignorable="w14 w15 w16se w16cid w16 w16cex w16sdtdh">
+<w:styles xmlns:wp14="http://schemas.microsoft.com/office/word/2010/wordprocessingDrawing" xmlns:mc="http://schemas.openxmlformats.org/markup-compatibility/2006" xmlns:r="http://schemas.openxmlformats.org/officeDocument/2006/relationships" xmlns:w="http://schemas.openxmlformats.org/wordprocessingml/2006/main" xmlns:w14="http://schemas.microsoft.com/office/word/2010/wordml" xmlns:w15="http://schemas.microsoft.com/office/word/2012/wordml" xmlns:w16cex="http://schemas.microsoft.com/office/word/2018/wordml/cex" xmlns:w16cid="http://schemas.microsoft.com/office/word/2016/wordml/cid" xmlns:w16="http://schemas.microsoft.com/office/word/2018/wordml" xmlns:w16sdtdh="http://schemas.microsoft.com/office/word/2020/wordml/sdtdatahash" xmlns:w16se="http://schemas.microsoft.com/office/word/2015/wordml/symex" mc:Ignorable="w14 w15 w16se w16cid w16 w16cex w16sdtdh wp14">
   <w:docDefaults>
     <w:rPrDefault>
       <w:rPr>
-        <w:rFonts w:asciiTheme="minorHAnsi" w:eastAsiaTheme="minorHAnsi" w:hAnsiTheme="minorHAnsi" w:cstheme="minorBidi"/>
+        <w:rFonts w:asciiTheme="minorHAnsi" w:hAnsiTheme="minorHAnsi" w:eastAsiaTheme="minorHAnsi" w:cstheme="minorBidi"/>
         <w:sz w:val="22"/>
         <w:szCs w:val="22"/>
         <w:lang w:val="en-US" w:eastAsia="en-US" w:bidi="ar-SA"/>
@@ -865,14 +939,14 @@
   <w:latentStyles w:defLockedState="0" w:defUIPriority="99" w:defSemiHidden="0" w:defUnhideWhenUsed="0" w:defQFormat="0" w:count="376">
     <w:lsdException w:name="Normal" w:uiPriority="0" w:qFormat="1"/>
     <w:lsdException w:name="heading 1" w:uiPriority="9" w:qFormat="1"/>
-    <w:lsdException w:name="heading 2" w:semiHidden="1" w:uiPriority="9" w:unhideWhenUsed="1" w:qFormat="1"/>
-    <w:lsdException w:name="heading 3" w:semiHidden="1" w:uiPriority="9" w:unhideWhenUsed="1" w:qFormat="1"/>
-    <w:lsdException w:name="heading 4" w:semiHidden="1" w:uiPriority="9" w:unhideWhenUsed="1" w:qFormat="1"/>
-    <w:lsdException w:name="heading 5" w:semiHidden="1" w:uiPriority="9" w:unhideWhenUsed="1" w:qFormat="1"/>
-    <w:lsdException w:name="heading 6" w:semiHidden="1" w:uiPriority="9" w:unhideWhenUsed="1" w:qFormat="1"/>
-    <w:lsdException w:name="heading 7" w:semiHidden="1" w:uiPriority="9" w:unhideWhenUsed="1" w:qFormat="1"/>
-    <w:lsdException w:name="heading 8" w:semiHidden="1" w:uiPriority="9" w:unhideWhenUsed="1" w:qFormat="1"/>
-    <w:lsdException w:name="heading 9" w:semiHidden="1" w:uiPriority="9" w:unhideWhenUsed="1" w:qFormat="1"/>
+    <w:lsdException w:name="heading 2" w:uiPriority="9" w:semiHidden="1" w:unhideWhenUsed="1" w:qFormat="1"/>
+    <w:lsdException w:name="heading 3" w:uiPriority="9" w:semiHidden="1" w:unhideWhenUsed="1" w:qFormat="1"/>
+    <w:lsdException w:name="heading 4" w:uiPriority="9" w:semiHidden="1" w:unhideWhenUsed="1" w:qFormat="1"/>
+    <w:lsdException w:name="heading 5" w:uiPriority="9" w:semiHidden="1" w:unhideWhenUsed="1" w:qFormat="1"/>
+    <w:lsdException w:name="heading 6" w:uiPriority="9" w:semiHidden="1" w:unhideWhenUsed="1" w:qFormat="1"/>
+    <w:lsdException w:name="heading 7" w:uiPriority="9" w:semiHidden="1" w:unhideWhenUsed="1" w:qFormat="1"/>
+    <w:lsdException w:name="heading 8" w:uiPriority="9" w:semiHidden="1" w:unhideWhenUsed="1" w:qFormat="1"/>
+    <w:lsdException w:name="heading 9" w:uiPriority="9" w:semiHidden="1" w:unhideWhenUsed="1" w:qFormat="1"/>
     <w:lsdException w:name="index 1" w:semiHidden="1" w:unhideWhenUsed="1"/>
     <w:lsdException w:name="index 2" w:semiHidden="1" w:unhideWhenUsed="1"/>
     <w:lsdException w:name="index 3" w:semiHidden="1" w:unhideWhenUsed="1"/>
@@ -882,22 +956,22 @@
     <w:lsdException w:name="index 7" w:semiHidden="1" w:unhideWhenUsed="1"/>
     <w:lsdException w:name="index 8" w:semiHidden="1" w:unhideWhenUsed="1"/>
     <w:lsdException w:name="index 9" w:semiHidden="1" w:unhideWhenUsed="1"/>
-    <w:lsdException w:name="toc 1" w:semiHidden="1" w:uiPriority="39" w:unhideWhenUsed="1"/>
-    <w:lsdException w:name="toc 2" w:semiHidden="1" w:uiPriority="39" w:unhideWhenUsed="1"/>
-    <w:lsdException w:name="toc 3" w:semiHidden="1" w:uiPriority="39" w:unhideWhenUsed="1"/>
-    <w:lsdException w:name="toc 4" w:semiHidden="1" w:uiPriority="39" w:unhideWhenUsed="1"/>
-    <w:lsdException w:name="toc 5" w:semiHidden="1" w:uiPriority="39" w:unhideWhenUsed="1"/>
-    <w:lsdException w:name="toc 6" w:semiHidden="1" w:uiPriority="39" w:unhideWhenUsed="1"/>
-    <w:lsdException w:name="toc 7" w:semiHidden="1" w:uiPriority="39" w:unhideWhenUsed="1"/>
-    <w:lsdException w:name="toc 8" w:semiHidden="1" w:uiPriority="39" w:unhideWhenUsed="1"/>
-    <w:lsdException w:name="toc 9" w:semiHidden="1" w:uiPriority="39" w:unhideWhenUsed="1"/>
+    <w:lsdException w:name="toc 1" w:uiPriority="39" w:semiHidden="1" w:unhideWhenUsed="1"/>
+    <w:lsdException w:name="toc 2" w:uiPriority="39" w:semiHidden="1" w:unhideWhenUsed="1"/>
+    <w:lsdException w:name="toc 3" w:uiPriority="39" w:semiHidden="1" w:unhideWhenUsed="1"/>
+    <w:lsdException w:name="toc 4" w:uiPriority="39" w:semiHidden="1" w:unhideWhenUsed="1"/>
+    <w:lsdException w:name="toc 5" w:uiPriority="39" w:semiHidden="1" w:unhideWhenUsed="1"/>
+    <w:lsdException w:name="toc 6" w:uiPriority="39" w:semiHidden="1" w:unhideWhenUsed="1"/>
+    <w:lsdException w:name="toc 7" w:uiPriority="39" w:semiHidden="1" w:unhideWhenUsed="1"/>
+    <w:lsdException w:name="toc 8" w:uiPriority="39" w:semiHidden="1" w:unhideWhenUsed="1"/>
+    <w:lsdException w:name="toc 9" w:uiPriority="39" w:semiHidden="1" w:unhideWhenUsed="1"/>
     <w:lsdException w:name="Normal Indent" w:semiHidden="1" w:unhideWhenUsed="1"/>
     <w:lsdException w:name="footnote text" w:semiHidden="1" w:unhideWhenUsed="1"/>
     <w:lsdException w:name="annotation text" w:semiHidden="1" w:unhideWhenUsed="1"/>
     <w:lsdException w:name="header" w:semiHidden="1" w:unhideWhenUsed="1"/>
     <w:lsdException w:name="footer" w:semiHidden="1" w:unhideWhenUsed="1"/>
     <w:lsdException w:name="index heading" w:semiHidden="1" w:unhideWhenUsed="1"/>
-    <w:lsdException w:name="caption" w:semiHidden="1" w:uiPriority="35" w:unhideWhenUsed="1" w:qFormat="1"/>
+    <w:lsdException w:name="caption" w:uiPriority="35" w:semiHidden="1" w:unhideWhenUsed="1" w:qFormat="1"/>
     <w:lsdException w:name="table of figures" w:semiHidden="1" w:unhideWhenUsed="1"/>
     <w:lsdException w:name="envelope address" w:semiHidden="1" w:unhideWhenUsed="1"/>
     <w:lsdException w:name="envelope return" w:semiHidden="1" w:unhideWhenUsed="1"/>
@@ -928,7 +1002,7 @@
     <w:lsdException w:name="Title" w:uiPriority="10" w:qFormat="1"/>
     <w:lsdException w:name="Closing" w:semiHidden="1" w:unhideWhenUsed="1"/>
     <w:lsdException w:name="Signature" w:semiHidden="1" w:unhideWhenUsed="1"/>
-    <w:lsdException w:name="Default Paragraph Font" w:semiHidden="1" w:uiPriority="1" w:unhideWhenUsed="1"/>
+    <w:lsdException w:name="Default Paragraph Font" w:uiPriority="1" w:semiHidden="1" w:unhideWhenUsed="1"/>
     <w:lsdException w:name="Body Text" w:semiHidden="1" w:unhideWhenUsed="1"/>
     <w:lsdException w:name="Body Text Indent" w:semiHidden="1" w:unhideWhenUsed="1"/>
     <w:lsdException w:name="List Continue" w:semiHidden="1" w:unhideWhenUsed="1"/>
@@ -1128,8 +1202,8 @@
     <w:lsdException w:name="Subtle Reference" w:uiPriority="31" w:qFormat="1"/>
     <w:lsdException w:name="Intense Reference" w:uiPriority="32" w:qFormat="1"/>
     <w:lsdException w:name="Book Title" w:uiPriority="33" w:qFormat="1"/>
-    <w:lsdException w:name="Bibliography" w:semiHidden="1" w:uiPriority="37" w:unhideWhenUsed="1"/>
-    <w:lsdException w:name="TOC Heading" w:semiHidden="1" w:uiPriority="39" w:unhideWhenUsed="1" w:qFormat="1"/>
+    <w:lsdException w:name="Bibliography" w:uiPriority="37" w:semiHidden="1" w:unhideWhenUsed="1"/>
+    <w:lsdException w:name="TOC Heading" w:uiPriority="39" w:semiHidden="1" w:unhideWhenUsed="1" w:qFormat="1"/>
     <w:lsdException w:name="Plain Table 1" w:uiPriority="41"/>
     <w:lsdException w:name="Plain Table 2" w:uiPriority="42"/>
     <w:lsdException w:name="Plain Table 3" w:uiPriority="43"/>
@@ -1240,18 +1314,18 @@
     <w:lsdException w:name="Unresolved Mention" w:semiHidden="1" w:unhideWhenUsed="1"/>
     <w:lsdException w:name="Smart Link" w:semiHidden="1" w:unhideWhenUsed="1"/>
   </w:latentStyles>
-  <w:style w:type="paragraph" w:default="1" w:styleId="Normal">
+  <w:style w:type="paragraph" w:styleId="Normal" w:default="1">
     <w:name w:val="Normal"/>
     <w:qFormat/>
     <w:rsid w:val="006E18BF"/>
   </w:style>
-  <w:style w:type="character" w:default="1" w:styleId="DefaultParagraphFont">
+  <w:style w:type="character" w:styleId="DefaultParagraphFont" w:default="1">
     <w:name w:val="Default Paragraph Font"/>
     <w:uiPriority w:val="1"/>
     <w:semiHidden/>
     <w:unhideWhenUsed/>
   </w:style>
-  <w:style w:type="table" w:default="1" w:styleId="TableNormal">
+  <w:style w:type="table" w:styleId="TableNormal" w:default="1">
     <w:name w:val="Normal Table"/>
     <w:uiPriority w:val="99"/>
     <w:semiHidden/>
@@ -1266,7 +1340,7 @@
       </w:tblCellMar>
     </w:tblPr>
   </w:style>
-  <w:style w:type="numbering" w:default="1" w:styleId="NoList">
+  <w:style w:type="numbering" w:styleId="NoList" w:default="1">
     <w:name w:val="No List"/>
     <w:uiPriority w:val="99"/>
     <w:semiHidden/>
@@ -1299,7 +1373,7 @@
       <w:szCs w:val="20"/>
     </w:rPr>
   </w:style>
-  <w:style w:type="character" w:customStyle="1" w:styleId="CommentTextChar">
+  <w:style w:type="character" w:styleId="CommentTextChar" w:customStyle="1">
     <w:name w:val="Comment Text Char"/>
     <w:basedOn w:val="DefaultParagraphFont"/>
     <w:link w:val="CommentText"/>
@@ -1324,7 +1398,7 @@
       <w:bCs/>
     </w:rPr>
   </w:style>
-  <w:style w:type="character" w:customStyle="1" w:styleId="CommentSubjectChar">
+  <w:style w:type="character" w:styleId="CommentSubjectChar" w:customStyle="1">
     <w:name w:val="Comment Subject Char"/>
     <w:basedOn w:val="CommentTextChar"/>
     <w:link w:val="CommentSubject"/>
@@ -1364,7 +1438,7 @@
       <w:spacing w:after="0" w:line="240" w:lineRule="auto"/>
     </w:pPr>
   </w:style>
-  <w:style w:type="character" w:customStyle="1" w:styleId="HeaderChar">
+  <w:style w:type="character" w:styleId="HeaderChar" w:customStyle="1">
     <w:name w:val="Header Char"/>
     <w:basedOn w:val="DefaultParagraphFont"/>
     <w:link w:val="Header"/>
@@ -1386,7 +1460,7 @@
       <w:spacing w:after="0" w:line="240" w:lineRule="auto"/>
     </w:pPr>
   </w:style>
-  <w:style w:type="character" w:customStyle="1" w:styleId="FooterChar">
+  <w:style w:type="character" w:styleId="FooterChar" w:customStyle="1">
     <w:name w:val="Footer Char"/>
     <w:basedOn w:val="DefaultParagraphFont"/>
     <w:link w:val="Footer"/>
@@ -1406,7 +1480,7 @@
       <w:contextualSpacing/>
     </w:pPr>
     <w:rPr>
-      <w:rFonts w:asciiTheme="majorHAnsi" w:eastAsiaTheme="majorEastAsia" w:hAnsiTheme="majorHAnsi" w:cstheme="majorBidi"/>
+      <w:rFonts w:asciiTheme="majorHAnsi" w:hAnsiTheme="majorHAnsi" w:eastAsiaTheme="majorEastAsia" w:cstheme="majorBidi"/>
       <w:spacing w:val="-10"/>
       <w:kern w:val="28"/>
       <w:sz w:val="56"/>
@@ -1414,14 +1488,14 @@
       <w14:ligatures w14:val="standardContextual"/>
     </w:rPr>
   </w:style>
-  <w:style w:type="character" w:customStyle="1" w:styleId="TitleChar">
+  <w:style w:type="character" w:styleId="TitleChar" w:customStyle="1">
     <w:name w:val="Title Char"/>
     <w:basedOn w:val="DefaultParagraphFont"/>
     <w:link w:val="Title"/>
     <w:uiPriority w:val="10"/>
     <w:rsid w:val="00CD3748"/>
     <w:rPr>
-      <w:rFonts w:asciiTheme="majorHAnsi" w:eastAsiaTheme="majorEastAsia" w:hAnsiTheme="majorHAnsi" w:cstheme="majorBidi"/>
+      <w:rFonts w:asciiTheme="majorHAnsi" w:hAnsiTheme="majorHAnsi" w:eastAsiaTheme="majorEastAsia" w:cstheme="majorBidi"/>
       <w:spacing w:val="-10"/>
       <w:kern w:val="28"/>
       <w:sz w:val="56"/>
@@ -1443,12 +1517,12 @@
     </w:rPr>
     <w:tblPr>
       <w:tblBorders>
-        <w:top w:val="single" w:sz="4" w:space="0" w:color="auto"/>
-        <w:left w:val="single" w:sz="4" w:space="0" w:color="auto"/>
-        <w:bottom w:val="single" w:sz="4" w:space="0" w:color="auto"/>
-        <w:right w:val="single" w:sz="4" w:space="0" w:color="auto"/>
-        <w:insideH w:val="single" w:sz="4" w:space="0" w:color="auto"/>
-        <w:insideV w:val="single" w:sz="4" w:space="0" w:color="auto"/>
+        <w:top w:val="single" w:color="auto" w:sz="4" w:space="0"/>
+        <w:left w:val="single" w:color="auto" w:sz="4" w:space="0"/>
+        <w:bottom w:val="single" w:color="auto" w:sz="4" w:space="0"/>
+        <w:right w:val="single" w:color="auto" w:sz="4" w:space="0"/>
+        <w:insideH w:val="single" w:color="auto" w:sz="4" w:space="0"/>
+        <w:insideV w:val="single" w:color="auto" w:sz="4" w:space="0"/>
       </w:tblBorders>
     </w:tblPr>
   </w:style>
@@ -1456,7 +1530,7 @@
 </file>
 
 <file path=word/theme/theme1.xml><?xml version="1.0" encoding="utf-8"?>
-<a:theme xmlns:a="http://schemas.openxmlformats.org/drawingml/2006/main" name="Office Theme">
+<a:theme xmlns:a="http://schemas.openxmlformats.org/drawingml/2006/main" xmlns:thm15="http://schemas.microsoft.com/office/thememl/2012/main" name="Office Theme">
   <a:themeElements>
     <a:clrScheme name="Office">
       <a:dk1>

</xml_diff>